<commit_message>
docs(test): add CI part for testing
</commit_message>
<xml_diff>
--- a/Final Report/test.docx
+++ b/Final Report/test.docx
@@ -20,309 +20,662 @@
     </w:p>
     <w:p>
       <w:r>
-        <w:t>During the development process, Test Driven Development</w:t>
+        <w:t>Test</w:t>
+      </w:r>
+      <w:r>
+        <w:t>-d</w:t>
+      </w:r>
+      <w:r>
+        <w:t xml:space="preserve">riven </w:t>
+      </w:r>
+      <w:r>
+        <w:t>d</w:t>
+      </w:r>
+      <w:r>
+        <w:t>evelopment</w:t>
       </w:r>
       <w:r>
         <w:t xml:space="preserve"> (TDD)</w:t>
       </w:r>
       <w:r>
-        <w:t xml:space="preserve"> has been considered as a vital methodology to use for ensuring the quality of the software. There are three testing phases in this project, unit testing, integration testing and release </w:t>
+        <w:t xml:space="preserve"> </w:t>
+      </w:r>
+      <w:r>
+        <w:rPr>
+          <w:rFonts w:hint="eastAsia"/>
+        </w:rPr>
+        <w:t>is</w:t>
+      </w:r>
+      <w:r>
+        <w:rPr>
+          <w:lang w:val="en-US"/>
+        </w:rPr>
+        <w:t xml:space="preserve"> an approach </w:t>
+      </w:r>
+      <w:r>
+        <w:rPr>
+          <w:lang w:val="en-US"/>
+        </w:rPr>
+        <w:t>that writing</w:t>
+      </w:r>
+      <w:r>
+        <w:rPr>
+          <w:lang w:val="en-US"/>
+        </w:rPr>
+        <w:t xml:space="preserve"> test before implementing functionality</w:t>
+      </w:r>
+      <w:r>
+        <w:rPr>
+          <w:lang w:val="en-US"/>
+        </w:rPr>
+        <w:t xml:space="preserve"> </w:t>
+      </w:r>
+      <w:r>
+        <w:rPr>
+          <w:highlight w:val="yellow"/>
+          <w:lang w:val="en-US"/>
+        </w:rPr>
+        <w:t>[1]</w:t>
+      </w:r>
+      <w:r>
+        <w:rPr>
+          <w:lang w:val="en-US"/>
+        </w:rPr>
+        <w:t xml:space="preserve">. This approach </w:t>
+      </w:r>
+      <w:r>
+        <w:t xml:space="preserve">has been considered as a </w:t>
+      </w:r>
+      <w:r>
+        <w:t>primary</w:t>
+      </w:r>
+      <w:r>
+        <w:t xml:space="preserve"> methodology to </w:t>
+      </w:r>
+      <w:r>
+        <w:t>sure</w:t>
+      </w:r>
+      <w:r>
+        <w:t xml:space="preserve"> the quality of the software. There are three testing phases in this project, unit testing, integration testing and release testing respectively. </w:t>
+      </w:r>
+      <w:r>
+        <w:t>Unit testing is responsible for individual pieces, ensuring basic functionality of each component. Integration testing checks whether combinations of components work as expected. Release testing tests most possible interactions to ensure the stability of the whole system.</w:t>
+      </w:r>
+      <w:r>
+        <w:t xml:space="preserve"> Continuous integration is applied to cover the whole development phase for spotting errors early and improve efficiency.</w:t>
+      </w:r>
+    </w:p>
+    <w:p>
+      <w:r>
+        <w:t>Unit Testing</w:t>
+      </w:r>
+    </w:p>
+    <w:p>
+      <w:r>
+        <w:t xml:space="preserve">As </w:t>
+      </w:r>
+      <w:r>
+        <w:t xml:space="preserve">what </w:t>
+      </w:r>
+      <w:r>
+        <w:t>TDD</w:t>
+      </w:r>
+      <w:r>
+        <w:t xml:space="preserve"> instruct</w:t>
+      </w:r>
+      <w:r>
+        <w:t>s</w:t>
+      </w:r>
+      <w:r>
+        <w:t>, developers in the team wrote unit test</w:t>
+      </w:r>
+      <w:r>
+        <w:t>s</w:t>
+      </w:r>
+      <w:r>
+        <w:t xml:space="preserve"> for </w:t>
+      </w:r>
+      <w:r>
+        <w:t>most</w:t>
+      </w:r>
+      <w:r>
+        <w:t xml:space="preserve"> component</w:t>
+      </w:r>
+      <w:r>
+        <w:t>s</w:t>
+      </w:r>
+      <w:r>
+        <w:t xml:space="preserve"> of the software before coding any actual functionalities. Therefore, unit tests </w:t>
+      </w:r>
+      <w:r>
+        <w:t>work as</w:t>
+      </w:r>
+      <w:r>
+        <w:t xml:space="preserve"> the base of the whole </w:t>
+      </w:r>
+      <w:r>
+        <w:t>project</w:t>
+      </w:r>
+      <w:r>
+        <w:t>. By doing unit testing, the team has a clear</w:t>
+      </w:r>
+      <w:r>
+        <w:t>er</w:t>
+      </w:r>
+      <w:r>
+        <w:t xml:space="preserve"> view of what feature</w:t>
+      </w:r>
+      <w:r>
+        <w:rPr>
+          <w:rFonts w:hint="eastAsia"/>
+        </w:rPr>
+        <w:t>s</w:t>
+      </w:r>
+      <w:r>
+        <w:t xml:space="preserve"> a component is expected to achieve</w:t>
+      </w:r>
+      <w:r>
+        <w:t>. This can be proved by a contrast</w:t>
+      </w:r>
+      <w:r>
+        <w:t xml:space="preserve"> in</w:t>
+      </w:r>
+      <w:r>
+        <w:t xml:space="preserve"> </w:t>
+      </w:r>
+      <w:r>
+        <w:t>a</w:t>
+      </w:r>
+      <w:r>
+        <w:t xml:space="preserve"> group</w:t>
+      </w:r>
+      <w:r>
+        <w:t xml:space="preserve"> of</w:t>
+      </w:r>
+      <w:r>
+        <w:t xml:space="preserve"> the team. At early stage, TDD was not taken seriously by some of the team members. One group of two developers in the team did not follow the instruction of TDD and wrote code directly without writing any unit test. </w:t>
+      </w:r>
+      <w:r>
+        <w:t xml:space="preserve">The component displays properly at the beginning, but coding is painstaking as no clear plan was made. The group of two modified their design </w:t>
+      </w:r>
+      <w:r>
+        <w:rPr>
+          <w:rFonts w:hint="eastAsia"/>
+        </w:rPr>
+        <w:t>f</w:t>
+      </w:r>
+      <w:r>
+        <w:t>or multiple times</w:t>
+      </w:r>
+      <w:r>
+        <w:t xml:space="preserve">. After TDD was stressed to be vital, the group added unit test for the component but found a title in it was wrong. </w:t>
+      </w:r>
+      <w:r>
+        <w:t>Comparing to human eyes and testing manually, automated unit testing not only helps design the code, but also prevents potential mistakes and checks components not being broken by future changes.</w:t>
+      </w:r>
+      <w:r>
+        <w:t xml:space="preserve"> </w:t>
+      </w:r>
+    </w:p>
+    <w:p>
+      <w:r>
+        <w:t xml:space="preserve">Specifically, unit testing in the project works for checking whether a </w:t>
+      </w:r>
+      <w:r>
+        <w:t xml:space="preserve">basic </w:t>
+      </w:r>
+      <w:r>
+        <w:t xml:space="preserve">component contains expected texts, buttons and testing whether functions inside a </w:t>
+      </w:r>
+      <w:r>
+        <w:t>component</w:t>
+      </w:r>
+      <w:r>
+        <w:t xml:space="preserve"> </w:t>
+      </w:r>
+      <w:r>
+        <w:t xml:space="preserve">runs properly. Since we use the JavaScript library React, </w:t>
+      </w:r>
+      <w:r>
+        <w:rPr>
+          <w:highlight w:val="yellow"/>
+        </w:rPr>
+        <w:t>Jest</w:t>
+      </w:r>
+      <w:r>
+        <w:t xml:space="preserve"> is the major unit testing tool</w:t>
+      </w:r>
+      <w:r>
+        <w:t xml:space="preserve"> of this project</w:t>
+      </w:r>
+      <w:r>
+        <w:t xml:space="preserve">. </w:t>
+      </w:r>
+      <w:r>
+        <w:t xml:space="preserve">React-testing-library is </w:t>
+      </w:r>
+      <w:r>
+        <w:t xml:space="preserve">a testing utility which encourages good testing practices and simplifies testing process such as rendering components and creating snapshot. It is possible to test a combination of several components as well. As basic ones are already tested, mocking is widely utilised in testing combinations. Tested basic components and </w:t>
       </w:r>
       <w:proofErr w:type="gramStart"/>
       <w:r>
-        <w:t>testing</w:t>
+        <w:t>third party</w:t>
       </w:r>
       <w:proofErr w:type="gramEnd"/>
       <w:r>
-        <w:t xml:space="preserve"> respectively. </w:t>
-      </w:r>
-      <w:r>
-        <w:t>Unit testing is responsible for individual pieces, ensuring basic functionality of each component. Integration testing checks whether combinations of components work as expected. Release testing tests most possible interactions to ensure the stability of the whole system.</w:t>
+        <w:t xml:space="preserve"> components will be </w:t>
+      </w:r>
+      <w:r>
+        <w:t>mocked to avoid unnecessary rendering and unexpected errors.</w:t>
+      </w:r>
+    </w:p>
+    <w:p>
+      <w:r>
+        <w:t>All of the unit tests were first planned by documenting test plans in detail. Any fail case</w:t>
+      </w:r>
+      <w:r>
+        <w:t xml:space="preserve"> and modifications were also recorded in a test log for the convenience of future bug track. Detailed test plan and log can be viewed in </w:t>
+      </w:r>
+      <w:r>
+        <w:rPr>
+          <w:highlight w:val="yellow"/>
+        </w:rPr>
+        <w:t>appendix X</w:t>
+      </w:r>
+      <w:r>
+        <w:t>.</w:t>
       </w:r>
       <w:r>
         <w:t xml:space="preserve"> </w:t>
       </w:r>
-      <w:r>
-        <w:t xml:space="preserve">Continuous integration is applied to </w:t>
-      </w:r>
-      <w:r>
-        <w:t xml:space="preserve">cover the whole development phase for </w:t>
-      </w:r>
-      <w:r>
-        <w:t>spot</w:t>
-      </w:r>
-      <w:r>
-        <w:t>ting</w:t>
-      </w:r>
-      <w:r>
-        <w:t xml:space="preserve"> errors </w:t>
-      </w:r>
-      <w:r>
-        <w:t>early</w:t>
-      </w:r>
-      <w:r>
-        <w:t xml:space="preserve"> and improve efficiency.</w:t>
-      </w:r>
-    </w:p>
-    <w:p>
-      <w:r>
-        <w:t>Unit Testing</w:t>
-      </w:r>
-    </w:p>
-    <w:p>
-      <w:r>
-        <w:t>As Test Driven Development instructed, developers in the team wrote unit test</w:t>
-      </w:r>
-      <w:r>
+    </w:p>
+    <w:p>
+      <w:r>
+        <w:t>Examples of unit testing points are as follows:</w:t>
+      </w:r>
+    </w:p>
+    <w:p>
+      <w:r>
+        <w:t>1. Should contain specific text.</w:t>
+      </w:r>
+    </w:p>
+    <w:p>
+      <w:r>
+        <w:lastRenderedPageBreak/>
+        <w:t>2. Should contain buttons.</w:t>
+      </w:r>
+    </w:p>
+    <w:p>
+      <w:r>
+        <w:t xml:space="preserve">3. </w:t>
+      </w:r>
+      <w:r>
+        <w:t xml:space="preserve">A function should </w:t>
+      </w:r>
+      <w:r>
+        <w:t>have</w:t>
+      </w:r>
+      <w:r>
+        <w:t xml:space="preserve"> been called after a button click event</w:t>
+      </w:r>
+      <w:r>
+        <w:t>.</w:t>
+      </w:r>
+    </w:p>
+    <w:p>
+      <w:r>
+        <w:t xml:space="preserve">4. </w:t>
+      </w:r>
+      <w:r>
+        <w:t>A subcomponent should have been called while rendering.</w:t>
+      </w:r>
+    </w:p>
+    <w:p>
+      <w:r>
+        <w:t>5. Functions should work as expected.</w:t>
+      </w:r>
+    </w:p>
+    <w:p/>
+    <w:p>
+      <w:r>
+        <w:t>Integration testing</w:t>
+      </w:r>
+    </w:p>
+    <w:p>
+      <w:r>
+        <w:t xml:space="preserve">Integration testing tests </w:t>
+      </w:r>
+      <w:r>
+        <w:t>subsystems</w:t>
+      </w:r>
+      <w:r>
+        <w:t xml:space="preserve"> [1]</w:t>
+      </w:r>
+      <w:r>
+        <w:t xml:space="preserve">. In this project, scenes and huge combinations of multiple components are considered as subsystems. Their interfaces were tested by jest snapshot and their interactions were tested manually. </w:t>
+      </w:r>
+      <w:r>
+        <w:t xml:space="preserve">Snapshot testing is a useful tool to ensure a subsystem has not been modified. If any of the elements were changed by accident, snapshot test will fail by comparing to the old one. </w:t>
+      </w:r>
+      <w:r>
+        <w:t xml:space="preserve">Integration testing was often conducted at the end of a sprint and </w:t>
+      </w:r>
+      <w:r>
+        <w:t>may expose some bugs related to interaction. This is relatively helpful to check whether a subsystem works as the specification expected.</w:t>
+      </w:r>
+    </w:p>
+    <w:p>
+      <w:r>
+        <w:t>Examples of Integration testing are as follows:</w:t>
+      </w:r>
+    </w:p>
+    <w:p>
+      <w:r>
+        <w:t>1. Snapshot created and match with old one.</w:t>
+      </w:r>
+    </w:p>
+    <w:p>
+      <w:r>
+        <w:t>2. Test interactions manually in a subsystem to check them meet the requirement.</w:t>
+      </w:r>
+    </w:p>
+    <w:p/>
+    <w:p>
+      <w:r>
+        <w:t>Release testing</w:t>
+      </w:r>
+    </w:p>
+    <w:p/>
+    <w:p>
+      <w:r>
+        <w:t>Continuous Integration</w:t>
+      </w:r>
+    </w:p>
+    <w:p>
+      <w:pPr>
+        <w:rPr>
+          <w:rFonts w:hint="eastAsia"/>
+          <w:lang w:val="en-US"/>
+        </w:rPr>
+      </w:pPr>
+      <w:r>
+        <w:rPr>
+          <w:rFonts w:hint="eastAsia"/>
+        </w:rPr>
+        <w:t>C</w:t>
+      </w:r>
+      <w:r>
+        <w:t>ontinuous integration</w:t>
+      </w:r>
+      <w:r>
+        <w:t xml:space="preserve"> (CI)</w:t>
+      </w:r>
+      <w:r>
+        <w:t xml:space="preserve"> </w:t>
+      </w:r>
+      <w:r>
+        <w:t xml:space="preserve">suggests that all code changes will be </w:t>
+      </w:r>
+      <w:r>
+        <w:t>processed in the mainline of version control to build and test the software automatically</w:t>
+      </w:r>
+      <w:r>
+        <w:t xml:space="preserve"> </w:t>
+      </w:r>
+      <w:r>
+        <w:rPr>
+          <w:highlight w:val="yellow"/>
+        </w:rPr>
+        <w:t>[1]</w:t>
+      </w:r>
+      <w:r>
+        <w:t xml:space="preserve">. </w:t>
+      </w:r>
+      <w:r>
+        <w:t>This approach supports TDD well since</w:t>
+      </w:r>
+      <w:r>
+        <w:t xml:space="preserve"> </w:t>
+      </w:r>
+      <w:r>
+        <w:rPr>
+          <w:rFonts w:hint="eastAsia"/>
+        </w:rPr>
+        <w:t>each</w:t>
+      </w:r>
+      <w:r>
+        <w:t xml:space="preserve"> </w:t>
+      </w:r>
+      <w:r>
+        <w:rPr>
+          <w:lang w:val="en-US"/>
+        </w:rPr>
+        <w:t xml:space="preserve">submission will be built and tested </w:t>
+      </w:r>
+      <w:r>
+        <w:rPr>
+          <w:lang w:val="en-US"/>
+        </w:rPr>
+        <w:t xml:space="preserve">on the server, which enforces testing and makes sure </w:t>
+      </w:r>
+      <w:r>
+        <w:rPr>
+          <w:lang w:val="en-US"/>
+        </w:rPr>
+        <w:t xml:space="preserve">all the tests pass before </w:t>
+      </w:r>
+      <w:r>
+        <w:rPr>
+          <w:lang w:val="en-US"/>
+        </w:rPr>
+        <w:t>coding new features. Since all the tests will be run</w:t>
+      </w:r>
+      <w:r>
+        <w:rPr>
+          <w:lang w:val="en-US"/>
+        </w:rPr>
+        <w:t xml:space="preserve">, it could prevent previous work being </w:t>
+      </w:r>
+      <w:r>
+        <w:rPr>
+          <w:lang w:val="en-US"/>
+        </w:rPr>
+        <w:t>broken from new changes</w:t>
+      </w:r>
+      <w:r>
+        <w:rPr>
+          <w:lang w:val="en-US"/>
+        </w:rPr>
+        <w:t>, and bugs could be identified quickly as well.</w:t>
+      </w:r>
+      <w:r>
+        <w:rPr>
+          <w:lang w:val="en-US"/>
+        </w:rPr>
+        <w:t xml:space="preserve"> However, those benefits only work when the team </w:t>
+      </w:r>
+      <w:r>
+        <w:rPr>
+          <w:lang w:val="en-US"/>
+        </w:rPr>
+        <w:t xml:space="preserve">strictly follows the instruction of CI. </w:t>
+      </w:r>
+      <w:r>
+        <w:rPr>
+          <w:lang w:val="en-US"/>
+        </w:rPr>
+        <w:t xml:space="preserve">One issue occurred is that the team </w:t>
+      </w:r>
+      <w:r>
+        <w:rPr>
+          <w:lang w:val="en-US"/>
+        </w:rPr>
+        <w:t>did not pay much attention to CI after the server had been set up</w:t>
+      </w:r>
+      <w:r>
+        <w:rPr>
+          <w:lang w:val="en-US"/>
+        </w:rPr>
+        <w:t>. Build and test failed for m</w:t>
+      </w:r>
+      <w:r>
+        <w:rPr>
+          <w:lang w:val="en-US"/>
+        </w:rPr>
+        <w:t>any submissions while no one resolved it.</w:t>
+      </w:r>
+      <w:r>
+        <w:rPr>
+          <w:lang w:val="en-US"/>
+        </w:rPr>
+        <w:t xml:space="preserve"> This resulted in old bug</w:t>
+      </w:r>
+      <w:r>
+        <w:rPr>
+          <w:lang w:val="en-US"/>
+        </w:rPr>
         <w:t>s</w:t>
       </w:r>
       <w:r>
-        <w:t xml:space="preserve"> for </w:t>
-      </w:r>
-      <w:r>
-        <w:t>most</w:t>
-      </w:r>
-      <w:r>
-        <w:t xml:space="preserve"> component</w:t>
-      </w:r>
-      <w:r>
+        <w:rPr>
+          <w:lang w:val="en-US"/>
+        </w:rPr>
+        <w:t xml:space="preserve"> was </w:t>
+      </w:r>
+      <w:r>
+        <w:rPr>
+          <w:lang w:val="en-US"/>
+        </w:rPr>
+        <w:t>not fixed until one day the team found a series of errors displayed on CI server.</w:t>
+      </w:r>
+      <w:r>
+        <w:rPr>
+          <w:lang w:val="en-US"/>
+        </w:rPr>
+        <w:t xml:space="preserve"> The difficulty level of fixing bugs </w:t>
+      </w:r>
+      <w:r>
+        <w:rPr>
+          <w:lang w:val="en-US"/>
+        </w:rPr>
+        <w:t xml:space="preserve">increased as well. </w:t>
+      </w:r>
+      <w:r>
+        <w:rPr>
+          <w:lang w:val="en-US"/>
+        </w:rPr>
+        <w:t xml:space="preserve">After a discussion on utilizing CI, the team </w:t>
+      </w:r>
+      <w:r>
+        <w:rPr>
+          <w:lang w:val="en-US"/>
+        </w:rPr>
+        <w:t>agreed to</w:t>
+      </w:r>
+      <w:r>
+        <w:rPr>
+          <w:lang w:val="en-US"/>
+        </w:rPr>
+        <w:t xml:space="preserve"> </w:t>
+      </w:r>
+      <w:r>
+        <w:rPr>
+          <w:lang w:val="en-US"/>
+        </w:rPr>
+        <w:t>fix</w:t>
+      </w:r>
+      <w:r>
+        <w:rPr>
+          <w:lang w:val="en-US"/>
+        </w:rPr>
+        <w:t xml:space="preserve"> presenting problem</w:t>
+      </w:r>
+      <w:r>
+        <w:rPr>
+          <w:lang w:val="en-US"/>
+        </w:rPr>
         <w:t>s</w:t>
       </w:r>
       <w:r>
-        <w:t xml:space="preserve"> of the software before coding any actual functionalities. Therefore, unit tests are the base of the whole software. By doing unit testing, the team has a clear</w:t>
-      </w:r>
-      <w:r>
-        <w:t>er</w:t>
-      </w:r>
-      <w:r>
-        <w:t xml:space="preserve"> view of what feature</w:t>
-      </w:r>
+        <w:rPr>
+          <w:lang w:val="en-US"/>
+        </w:rPr>
+        <w:t xml:space="preserve"> </w:t>
+      </w:r>
+      <w:r>
+        <w:rPr>
+          <w:lang w:val="en-US"/>
+        </w:rPr>
+        <w:t>first, before any new changes</w:t>
+      </w:r>
+      <w:r>
+        <w:rPr>
+          <w:lang w:val="en-US"/>
+        </w:rPr>
+        <w:t xml:space="preserve">. The pass icons on the server also </w:t>
+      </w:r>
+      <w:r>
+        <w:rPr>
+          <w:lang w:val="en-US"/>
+        </w:rPr>
+        <w:t xml:space="preserve">kept the team </w:t>
+      </w:r>
+      <w:r>
+        <w:rPr>
+          <w:lang w:val="en-US"/>
+        </w:rPr>
+        <w:t xml:space="preserve">motivated </w:t>
+      </w:r>
+      <w:r>
+        <w:rPr>
+          <w:lang w:val="en-US"/>
+        </w:rPr>
+        <w:t>and increased velocity</w:t>
+      </w:r>
+      <w:r>
+        <w:rPr>
+          <w:lang w:val="en-US"/>
+        </w:rPr>
+        <w:t xml:space="preserve">. </w:t>
+      </w:r>
+    </w:p>
+    <w:p/>
+    <w:p/>
+    <w:p/>
+    <w:p/>
+    <w:p/>
+    <w:p/>
+    <w:p/>
+    <w:p/>
+    <w:p/>
+    <w:p/>
+    <w:p>
       <w:r>
         <w:rPr>
           <w:rFonts w:hint="eastAsia"/>
         </w:rPr>
-        <w:t>s</w:t>
-      </w:r>
-      <w:r>
-        <w:t xml:space="preserve"> a component is expected to achieve</w:t>
-      </w:r>
-      <w:r>
-        <w:t>. This can be proved by a contrast</w:t>
-      </w:r>
-      <w:r>
-        <w:t xml:space="preserve"> in</w:t>
-      </w:r>
-      <w:r>
-        <w:t xml:space="preserve"> </w:t>
-      </w:r>
-      <w:r>
-        <w:t>a</w:t>
-      </w:r>
-      <w:r>
-        <w:t xml:space="preserve"> group</w:t>
-      </w:r>
-      <w:r>
-        <w:t xml:space="preserve"> of</w:t>
-      </w:r>
-      <w:r>
-        <w:t xml:space="preserve"> the team. At early stage, TDD was not taken seriously by some of the team members. One group of two developers in the team did not follow the instruction of TDD and wrote code directly without writing any unit test. </w:t>
-      </w:r>
-      <w:r>
-        <w:t xml:space="preserve">The component displays properly at the beginning, but coding is painstaking as no clear plan was made. The group of two modified their design </w:t>
-      </w:r>
-      <w:r>
+        <w:t>R</w:t>
+      </w:r>
+      <w:r>
+        <w:t>eferences</w:t>
+      </w:r>
+    </w:p>
+    <w:p>
+      <w:pPr>
+        <w:pStyle w:val="a3"/>
+        <w:numPr>
+          <w:ilvl w:val="0"/>
+          <w:numId w:val="1"/>
+        </w:numPr>
+        <w:ind w:firstLineChars="0"/>
         <w:rPr>
           <w:rFonts w:hint="eastAsia"/>
         </w:rPr>
-        <w:t>f</w:t>
-      </w:r>
-      <w:r>
-        <w:t>or multiple times</w:t>
-      </w:r>
-      <w:r>
-        <w:t xml:space="preserve">. After TDD was stressed to be vital, the group added unit test for the component but found a title in it was wrong. </w:t>
-      </w:r>
-      <w:r>
-        <w:t>Comparing to human eyes and testing manually, automated unit testing not only helps design the code, but also prevents potential mistakes and checks components not being broken by future changes.</w:t>
-      </w:r>
-      <w:r>
-        <w:t xml:space="preserve"> </w:t>
-      </w:r>
-    </w:p>
-    <w:p>
-      <w:r>
-        <w:t xml:space="preserve">Specifically, unit testing in the project works for checking whether a </w:t>
-      </w:r>
-      <w:r>
-        <w:t xml:space="preserve">basic </w:t>
-      </w:r>
-      <w:r>
-        <w:t xml:space="preserve">component contains expected texts, buttons and testing whether functions inside a </w:t>
-      </w:r>
-      <w:r>
-        <w:t>component</w:t>
-      </w:r>
-      <w:r>
-        <w:t xml:space="preserve"> </w:t>
-      </w:r>
-      <w:r>
-        <w:t xml:space="preserve">runs properly. Since we use the JavaScript library React, </w:t>
-      </w:r>
-      <w:r>
-        <w:rPr>
-          <w:highlight w:val="yellow"/>
-        </w:rPr>
-        <w:t>Jest</w:t>
-      </w:r>
-      <w:r>
-        <w:t xml:space="preserve"> is the major unit testing tool</w:t>
-      </w:r>
-      <w:r>
-        <w:t xml:space="preserve"> of this project</w:t>
-      </w:r>
-      <w:r>
-        <w:t xml:space="preserve">. </w:t>
-      </w:r>
-      <w:r>
-        <w:t xml:space="preserve">React-testing-library is </w:t>
-      </w:r>
-      <w:r>
-        <w:t xml:space="preserve">a testing utility which encourages good testing practices and simplifies testing process such as rendering components and creating snapshot. It is possible to test a combination of several components as well. As basic ones are already tested, mocking is widely utilised in testing combinations. Tested basic components and </w:t>
-      </w:r>
-      <w:proofErr w:type="gramStart"/>
-      <w:r>
-        <w:t>third party</w:t>
-      </w:r>
-      <w:proofErr w:type="gramEnd"/>
-      <w:r>
-        <w:t xml:space="preserve"> components will be </w:t>
-      </w:r>
-      <w:r>
-        <w:t>mocked to avoid unnecessary rendering and unexpected errors.</w:t>
-      </w:r>
-    </w:p>
-    <w:p>
-      <w:proofErr w:type="gramStart"/>
-      <w:r>
-        <w:t>All of</w:t>
-      </w:r>
-      <w:proofErr w:type="gramEnd"/>
-      <w:r>
-        <w:t xml:space="preserve"> the unit tests were first planned by documenting test plans in detail. Any fail case</w:t>
-      </w:r>
-      <w:r>
-        <w:t xml:space="preserve"> and modifications were also recorded in a test log for the convenience of future bug track. Detailed test plan and log can be viewed in </w:t>
-      </w:r>
-      <w:r>
-        <w:rPr>
-          <w:highlight w:val="yellow"/>
-        </w:rPr>
-        <w:t>appendix X</w:t>
-      </w:r>
-      <w:r>
-        <w:t>.</w:t>
-      </w:r>
-      <w:r>
-        <w:t xml:space="preserve"> </w:t>
-      </w:r>
-    </w:p>
-    <w:p>
-      <w:r>
-        <w:t>Examples of unit testing points are as follows:</w:t>
-      </w:r>
-    </w:p>
-    <w:p>
-      <w:r>
-        <w:t>1. Should contain specific text.</w:t>
-      </w:r>
-    </w:p>
-    <w:p>
-      <w:r>
-        <w:t>2. Should contain buttons.</w:t>
-      </w:r>
-    </w:p>
-    <w:p>
-      <w:r>
-        <w:lastRenderedPageBreak/>
-        <w:t xml:space="preserve">3. </w:t>
-      </w:r>
-      <w:r>
-        <w:t xml:space="preserve">A function should </w:t>
-      </w:r>
-      <w:r>
-        <w:t>have</w:t>
-      </w:r>
-      <w:r>
-        <w:t xml:space="preserve"> been called after a button click event</w:t>
-      </w:r>
-      <w:r>
-        <w:t>.</w:t>
-      </w:r>
-    </w:p>
-    <w:p>
-      <w:r>
-        <w:t xml:space="preserve">4. </w:t>
-      </w:r>
-      <w:r>
-        <w:t>A subcomponent should have been called while rendering.</w:t>
-      </w:r>
-    </w:p>
-    <w:p>
-      <w:r>
-        <w:t>5. Functions should work as expected.</w:t>
-      </w:r>
-    </w:p>
-    <w:p/>
-    <w:p>
-      <w:r>
-        <w:t>Integration testing</w:t>
-      </w:r>
-    </w:p>
-    <w:p>
-      <w:r>
-        <w:t xml:space="preserve">Integration testing tests </w:t>
-      </w:r>
-      <w:r>
-        <w:t xml:space="preserve">subsystems. In this project, scenes and huge combinations of multiple components are considered as subsystems. Their interfaces were tested by jest snapshot and their interactions were tested manually. </w:t>
-      </w:r>
-      <w:r>
-        <w:t xml:space="preserve">Snapshot testing is a useful tool to ensure a subsystem has not been modified. If any of the elements were changed by accident, snapshot test will fail by comparing to the old one. </w:t>
-      </w:r>
-      <w:r>
-        <w:t xml:space="preserve">Integration testing was often conducted at the end of a sprint and </w:t>
-      </w:r>
-      <w:r>
-        <w:t>may expose some bugs related to interaction. This is relatively helpful to check whether a subsystem works as the specification expected.</w:t>
-      </w:r>
-    </w:p>
-    <w:p>
-      <w:r>
-        <w:t>Examples of Integration testing are as follows:</w:t>
-      </w:r>
-    </w:p>
-    <w:p>
-      <w:r>
-        <w:t>1. Snapshot created and match with old one.</w:t>
-      </w:r>
-    </w:p>
-    <w:p>
-      <w:r>
-        <w:t>2. Test interactions manually in a subsystem to check them meet the requirement.</w:t>
-      </w:r>
-    </w:p>
-    <w:p/>
-    <w:p>
-      <w:r>
-        <w:t>Release testing</w:t>
-      </w:r>
-    </w:p>
-    <w:p/>
-    <w:p>
-      <w:r>
-        <w:t>Continuous Integration</w:t>
-      </w:r>
-    </w:p>
-    <w:p/>
+      </w:pPr>
+      <w:r>
+        <w:t>Software engineering 10th</w:t>
+      </w:r>
+    </w:p>
     <w:sectPr>
       <w:pgSz w:w="11906" w:h="16838"/>
       <w:pgMar w:top="1440" w:right="1800" w:bottom="1440" w:left="1800" w:header="851" w:footer="992" w:gutter="0"/>
@@ -331,6 +684,103 @@
     </w:sectPr>
   </w:body>
 </w:document>
+</file>
+
+<file path=word/numbering.xml><?xml version="1.0" encoding="utf-8"?>
+<w:numbering xmlns:wpc="http://schemas.microsoft.com/office/word/2010/wordprocessingCanvas" xmlns:cx="http://schemas.microsoft.com/office/drawing/2014/chartex" xmlns:cx1="http://schemas.microsoft.com/office/drawing/2015/9/8/chartex" xmlns:cx2="http://schemas.microsoft.com/office/drawing/2015/10/21/chartex" xmlns:cx3="http://schemas.microsoft.com/office/drawing/2016/5/9/chartex" xmlns:cx4="http://schemas.microsoft.com/office/drawing/2016/5/10/chartex" xmlns:cx5="http://schemas.microsoft.com/office/drawing/2016/5/11/chartex" xmlns:cx6="http://schemas.microsoft.com/office/drawing/2016/5/12/chartex" xmlns:cx7="http://schemas.microsoft.com/office/drawing/2016/5/13/chartex" xmlns:cx8="http://schemas.microsoft.com/office/drawing/2016/5/14/chartex" xmlns:mc="http://schemas.openxmlformats.org/markup-compatibility/2006" xmlns:aink="http://schemas.microsoft.com/office/drawing/2016/ink" xmlns:am3d="http://schemas.microsoft.com/office/drawing/2017/model3d" xmlns:o="urn:schemas-microsoft-com:office:office" xmlns:r="http://schemas.openxmlformats.org/officeDocument/2006/relationships" xmlns:m="http://schemas.openxmlformats.org/officeDocument/2006/math" xmlns:v="urn:schemas-microsoft-com:vml" xmlns:wp14="http://schemas.microsoft.com/office/word/2010/wordprocessingDrawing" xmlns:wp="http://schemas.openxmlformats.org/drawingml/2006/wordprocessingDrawing" xmlns:w10="urn:schemas-microsoft-com:office:word" xmlns:w="http://schemas.openxmlformats.org/wordprocessingml/2006/main" xmlns:w14="http://schemas.microsoft.com/office/word/2010/wordml" xmlns:w15="http://schemas.microsoft.com/office/word/2012/wordml" xmlns:w16cex="http://schemas.microsoft.com/office/word/2018/wordml/cex" xmlns:w16cid="http://schemas.microsoft.com/office/word/2016/wordml/cid" xmlns:w16="http://schemas.microsoft.com/office/word/2018/wordml" xmlns:w16se="http://schemas.microsoft.com/office/word/2015/wordml/symex" xmlns:wpg="http://schemas.microsoft.com/office/word/2010/wordprocessingGroup" xmlns:wpi="http://schemas.microsoft.com/office/word/2010/wordprocessingInk" xmlns:wne="http://schemas.microsoft.com/office/word/2006/wordml" xmlns:wps="http://schemas.microsoft.com/office/word/2010/wordprocessingShape" mc:Ignorable="w14 w15 w16se w16cid w16 w16cex wp14">
+  <w:abstractNum w:abstractNumId="0" w15:restartNumberingAfterBreak="0">
+    <w:nsid w:val="45D114BA"/>
+    <w:multiLevelType w:val="hybridMultilevel"/>
+    <w:tmpl w:val="ED72C7C2"/>
+    <w:lvl w:ilvl="0" w:tplc="0E320C58">
+      <w:start w:val="1"/>
+      <w:numFmt w:val="decimal"/>
+      <w:lvlText w:val="%1."/>
+      <w:lvlJc w:val="left"/>
+      <w:pPr>
+        <w:ind w:left="360" w:hanging="360"/>
+      </w:pPr>
+      <w:rPr>
+        <w:rFonts w:hint="default"/>
+      </w:rPr>
+    </w:lvl>
+    <w:lvl w:ilvl="1" w:tplc="04090019" w:tentative="1">
+      <w:start w:val="1"/>
+      <w:numFmt w:val="lowerLetter"/>
+      <w:lvlText w:val="%2)"/>
+      <w:lvlJc w:val="left"/>
+      <w:pPr>
+        <w:ind w:left="840" w:hanging="420"/>
+      </w:pPr>
+    </w:lvl>
+    <w:lvl w:ilvl="2" w:tplc="0409001B" w:tentative="1">
+      <w:start w:val="1"/>
+      <w:numFmt w:val="lowerRoman"/>
+      <w:lvlText w:val="%3."/>
+      <w:lvlJc w:val="right"/>
+      <w:pPr>
+        <w:ind w:left="1260" w:hanging="420"/>
+      </w:pPr>
+    </w:lvl>
+    <w:lvl w:ilvl="3" w:tplc="0409000F" w:tentative="1">
+      <w:start w:val="1"/>
+      <w:numFmt w:val="decimal"/>
+      <w:lvlText w:val="%4."/>
+      <w:lvlJc w:val="left"/>
+      <w:pPr>
+        <w:ind w:left="1680" w:hanging="420"/>
+      </w:pPr>
+    </w:lvl>
+    <w:lvl w:ilvl="4" w:tplc="04090019" w:tentative="1">
+      <w:start w:val="1"/>
+      <w:numFmt w:val="lowerLetter"/>
+      <w:lvlText w:val="%5)"/>
+      <w:lvlJc w:val="left"/>
+      <w:pPr>
+        <w:ind w:left="2100" w:hanging="420"/>
+      </w:pPr>
+    </w:lvl>
+    <w:lvl w:ilvl="5" w:tplc="0409001B" w:tentative="1">
+      <w:start w:val="1"/>
+      <w:numFmt w:val="lowerRoman"/>
+      <w:lvlText w:val="%6."/>
+      <w:lvlJc w:val="right"/>
+      <w:pPr>
+        <w:ind w:left="2520" w:hanging="420"/>
+      </w:pPr>
+    </w:lvl>
+    <w:lvl w:ilvl="6" w:tplc="0409000F" w:tentative="1">
+      <w:start w:val="1"/>
+      <w:numFmt w:val="decimal"/>
+      <w:lvlText w:val="%7."/>
+      <w:lvlJc w:val="left"/>
+      <w:pPr>
+        <w:ind w:left="2940" w:hanging="420"/>
+      </w:pPr>
+    </w:lvl>
+    <w:lvl w:ilvl="7" w:tplc="04090019" w:tentative="1">
+      <w:start w:val="1"/>
+      <w:numFmt w:val="lowerLetter"/>
+      <w:lvlText w:val="%8)"/>
+      <w:lvlJc w:val="left"/>
+      <w:pPr>
+        <w:ind w:left="3360" w:hanging="420"/>
+      </w:pPr>
+    </w:lvl>
+    <w:lvl w:ilvl="8" w:tplc="0409001B" w:tentative="1">
+      <w:start w:val="1"/>
+      <w:numFmt w:val="lowerRoman"/>
+      <w:lvlText w:val="%9."/>
+      <w:lvlJc w:val="right"/>
+      <w:pPr>
+        <w:ind w:left="3780" w:hanging="420"/>
+      </w:pPr>
+    </w:lvl>
+  </w:abstractNum>
+  <w:num w:numId="1">
+    <w:abstractNumId w:val="0"/>
+  </w:num>
+</w:numbering>
 </file>
 
 <file path=word/styles.xml><?xml version="1.0" encoding="utf-8"?>
@@ -728,7 +1178,7 @@
     <w:lsdException w:name="Unresolved Mention" w:semiHidden="1" w:unhideWhenUsed="1"/>
     <w:lsdException w:name="Smart Link" w:semiHidden="1" w:unhideWhenUsed="1"/>
   </w:latentStyles>
-  <w:style w:type="paragraph" w:default="1" w:styleId="Normal">
+  <w:style w:type="paragraph" w:default="1" w:styleId="a">
     <w:name w:val="Normal"/>
     <w:qFormat/>
     <w:pPr>
@@ -736,13 +1186,13 @@
       <w:jc w:val="both"/>
     </w:pPr>
   </w:style>
-  <w:style w:type="character" w:default="1" w:styleId="DefaultParagraphFont">
+  <w:style w:type="character" w:default="1" w:styleId="a0">
     <w:name w:val="Default Paragraph Font"/>
     <w:uiPriority w:val="1"/>
     <w:semiHidden/>
     <w:unhideWhenUsed/>
   </w:style>
-  <w:style w:type="table" w:default="1" w:styleId="TableNormal">
+  <w:style w:type="table" w:default="1" w:styleId="a1">
     <w:name w:val="Normal Table"/>
     <w:uiPriority w:val="99"/>
     <w:semiHidden/>
@@ -757,11 +1207,21 @@
       </w:tblCellMar>
     </w:tblPr>
   </w:style>
-  <w:style w:type="numbering" w:default="1" w:styleId="NoList">
+  <w:style w:type="numbering" w:default="1" w:styleId="a2">
     <w:name w:val="No List"/>
     <w:uiPriority w:val="99"/>
     <w:semiHidden/>
     <w:unhideWhenUsed/>
+  </w:style>
+  <w:style w:type="paragraph" w:styleId="a3">
+    <w:name w:val="List Paragraph"/>
+    <w:basedOn w:val="a"/>
+    <w:uiPriority w:val="34"/>
+    <w:qFormat/>
+    <w:rsid w:val="004120A3"/>
+    <w:pPr>
+      <w:ind w:firstLineChars="200" w:firstLine="420"/>
+    </w:pPr>
   </w:style>
 </w:styles>
 </file>

</xml_diff>

<commit_message>
docs(Minutes): add agenda for 36th meeting
</commit_message>
<xml_diff>
--- a/Final Report/test.docx
+++ b/Final Report/test.docx
@@ -234,16 +234,44 @@
         <w:t xml:space="preserve"> </w:t>
       </w:r>
       <w:r>
-        <w:t xml:space="preserve">runs properly. Since we use the JavaScript library React, </w:t>
-      </w:r>
-      <w:r>
-        <w:rPr>
+        <w:t>runs properly. Since we use the JavaScript library React</w:t>
+      </w:r>
+      <w:r>
+        <w:t xml:space="preserve"> </w:t>
+      </w:r>
+      <w:r>
+        <w:rPr>
+          <w:rFonts w:hint="eastAsia"/>
           <w:highlight w:val="yellow"/>
         </w:rPr>
+        <w:t>[</w:t>
+      </w:r>
+      <w:r>
+        <w:rPr>
+          <w:highlight w:val="yellow"/>
+        </w:rPr>
+        <w:t>2]</w:t>
+      </w:r>
+      <w:r>
+        <w:t xml:space="preserve">, </w:t>
+      </w:r>
+      <w:r>
         <w:t>Jest</w:t>
       </w:r>
       <w:r>
-        <w:t xml:space="preserve"> is the major unit testing tool</w:t>
+        <w:t xml:space="preserve"> </w:t>
+      </w:r>
+      <w:r>
+        <w:rPr>
+          <w:highlight w:val="yellow"/>
+        </w:rPr>
+        <w:t>[3]</w:t>
+      </w:r>
+      <w:r>
+        <w:t xml:space="preserve"> </w:t>
+      </w:r>
+      <w:r>
+        <w:t>is the major unit testing tool</w:t>
       </w:r>
       <w:r>
         <w:t xml:space="preserve"> of this project</w:t>
@@ -252,16 +280,26 @@
         <w:t xml:space="preserve">. </w:t>
       </w:r>
       <w:r>
-        <w:t xml:space="preserve">React-testing-library is </w:t>
+        <w:t>React-testing-library</w:t>
+      </w:r>
+      <w:r>
+        <w:t xml:space="preserve"> </w:t>
+      </w:r>
+      <w:r>
+        <w:rPr>
+          <w:highlight w:val="yellow"/>
+        </w:rPr>
+        <w:t>[4]</w:t>
+      </w:r>
+      <w:r>
+        <w:t xml:space="preserve"> is </w:t>
       </w:r>
       <w:r>
         <w:t xml:space="preserve">a testing utility which encourages good testing practices and simplifies testing process such as rendering components and creating snapshot. It is possible to test a combination of several components as well. As basic ones are already tested, mocking is widely utilised in testing combinations. Tested basic components and </w:t>
       </w:r>
-      <w:proofErr w:type="gramStart"/>
-      <w:r>
-        <w:t>third party</w:t>
-      </w:r>
-      <w:proofErr w:type="gramEnd"/>
+      <w:r>
+        <w:t>third-party</w:t>
+      </w:r>
       <w:r>
         <w:t xml:space="preserve"> components will be </w:t>
       </w:r>
@@ -385,16 +423,208 @@
         <w:t>Release testing</w:t>
       </w:r>
     </w:p>
+    <w:p>
+      <w:r>
+        <w:t xml:space="preserve">Release testing </w:t>
+      </w:r>
+      <w:r>
+        <w:t>is expected to be conducted by an individual quality assurance team</w:t>
+      </w:r>
+      <w:r>
+        <w:t xml:space="preserve"> which</w:t>
+      </w:r>
+      <w:r>
+        <w:t xml:space="preserve"> </w:t>
+      </w:r>
+      <w:r>
+        <w:t>has not been involved in the system development</w:t>
+      </w:r>
+      <w:r>
+        <w:t xml:space="preserve"> </w:t>
+      </w:r>
+      <w:r>
+        <w:rPr>
+          <w:highlight w:val="yellow"/>
+        </w:rPr>
+        <w:t>[1]</w:t>
+      </w:r>
+      <w:r>
+        <w:t>.</w:t>
+      </w:r>
+      <w:r>
+        <w:t xml:space="preserve"> </w:t>
+      </w:r>
+      <w:r>
+        <w:t>H</w:t>
+      </w:r>
+      <w:r>
+        <w:t xml:space="preserve">owever, due to the </w:t>
+      </w:r>
+      <w:r>
+        <w:t>small size of the team,</w:t>
+      </w:r>
+      <w:r>
+        <w:t xml:space="preserve"> </w:t>
+      </w:r>
+      <w:r>
+        <w:rPr>
+          <w:rFonts w:hint="eastAsia"/>
+        </w:rPr>
+        <w:t>all</w:t>
+      </w:r>
+      <w:r>
+        <w:t xml:space="preserve"> the members in the team </w:t>
+      </w:r>
+      <w:r>
+        <w:t>have</w:t>
+      </w:r>
+      <w:r>
+        <w:t xml:space="preserve"> done </w:t>
+      </w:r>
+      <w:r>
+        <w:t>something related to the system.</w:t>
+      </w:r>
+      <w:r>
+        <w:t xml:space="preserve"> </w:t>
+      </w:r>
+      <w:r>
+        <w:t xml:space="preserve"> In this case, two </w:t>
+      </w:r>
+      <w:r>
+        <w:t>members who focuses more on UI would take the responsibility of release testing.</w:t>
+      </w:r>
+      <w:r>
+        <w:t xml:space="preserve"> </w:t>
+      </w:r>
+      <w:r>
+        <w:t>They tested the softwa</w:t>
+      </w:r>
+      <w:r>
+        <w:t xml:space="preserve">re as a whole system manually to check whether the system </w:t>
+      </w:r>
+      <w:r>
+        <w:t xml:space="preserve">achieves all the specifications and works properly. </w:t>
+      </w:r>
+      <w:r>
+        <w:t xml:space="preserve">Specifically, they do the normal actions to simulate </w:t>
+      </w:r>
+      <w:r>
+        <w:t>the user stories we defined</w:t>
+      </w:r>
+      <w:r>
+        <w:t xml:space="preserve"> and non-functional specifications would be tested as well</w:t>
+      </w:r>
+      <w:r>
+        <w:t xml:space="preserve">. </w:t>
+      </w:r>
+      <w:r>
+        <w:t xml:space="preserve">Once it has done, the software is ready </w:t>
+      </w:r>
+      <w:r>
+        <w:t xml:space="preserve">for </w:t>
+      </w:r>
+      <w:r>
+        <w:t xml:space="preserve">acceptance testing and </w:t>
+      </w:r>
+      <w:r>
+        <w:t>external use.</w:t>
+      </w:r>
+      <w:r>
+        <w:t xml:space="preserve"> </w:t>
+      </w:r>
+    </w:p>
+    <w:p>
+      <w:r>
+        <w:t>Three strategies taken</w:t>
+      </w:r>
+      <w:r>
+        <w:t xml:space="preserve"> are as follows:</w:t>
+      </w:r>
+    </w:p>
+    <w:p>
+      <w:r>
+        <w:t xml:space="preserve">1. </w:t>
+      </w:r>
+      <w:r>
+        <w:t xml:space="preserve"> Performance </w:t>
+      </w:r>
+      <w:r>
+        <w:t>driven.</w:t>
+      </w:r>
+      <w:r>
+        <w:t xml:space="preserve"> </w:t>
+      </w:r>
+    </w:p>
+    <w:p>
+      <w:r>
+        <w:t>2. Specification</w:t>
+      </w:r>
+      <w:r>
+        <w:t xml:space="preserve"> </w:t>
+      </w:r>
+      <w:r>
+        <w:t>driven.</w:t>
+      </w:r>
+      <w:r>
+        <w:t xml:space="preserve"> </w:t>
+      </w:r>
+    </w:p>
+    <w:p>
+      <w:r>
+        <w:t>3.</w:t>
+      </w:r>
+      <w:r>
+        <w:t>Scenario driven</w:t>
+      </w:r>
+      <w:r>
+        <w:t>.</w:t>
+      </w:r>
+    </w:p>
     <w:p/>
     <w:p>
       <w:r>
+        <w:t>Acceptance testing</w:t>
+      </w:r>
+    </w:p>
+    <w:p>
+      <w:r>
+        <w:t xml:space="preserve">Acceptance testing was conducted </w:t>
+      </w:r>
+      <w:r>
+        <w:t>by our customer, who is our supervisor Heshan</w:t>
+      </w:r>
+      <w:r>
+        <w:t>. We have defined acceptance criteria</w:t>
+      </w:r>
+      <w:r>
+        <w:t xml:space="preserve"> and planned acceptance testing. After running </w:t>
+      </w:r>
+      <w:r>
+        <w:lastRenderedPageBreak/>
+        <w:t>acceptance tests and negotiat</w:t>
+      </w:r>
+      <w:r>
+        <w:t>ing the test results, we obtained a testing report</w:t>
+      </w:r>
+      <w:r>
+        <w:t>. All the requirements have been met</w:t>
+      </w:r>
+      <w:r>
+        <w:t xml:space="preserve">. </w:t>
+      </w:r>
+      <w:r>
+        <w:t>Our system is successfully accepted by the customer.</w:t>
+      </w:r>
+    </w:p>
+    <w:p/>
+    <w:p>
+      <w:r>
         <w:t>Continuous Integration</w:t>
       </w:r>
     </w:p>
     <w:p>
       <w:pPr>
         <w:rPr>
-          <w:rFonts w:hint="eastAsia"/>
           <w:lang w:val="en-US"/>
         </w:rPr>
       </w:pPr>
@@ -662,18 +892,64 @@
     </w:p>
     <w:p>
       <w:pPr>
-        <w:pStyle w:val="a3"/>
+        <w:pStyle w:val="ListParagraph"/>
         <w:numPr>
           <w:ilvl w:val="0"/>
           <w:numId w:val="1"/>
         </w:numPr>
         <w:ind w:firstLineChars="0"/>
-        <w:rPr>
-          <w:rFonts w:hint="eastAsia"/>
-        </w:rPr>
       </w:pPr>
       <w:r>
         <w:t>Software engineering 10th</w:t>
+      </w:r>
+    </w:p>
+    <w:p>
+      <w:pPr>
+        <w:pStyle w:val="ListParagraph"/>
+        <w:numPr>
+          <w:ilvl w:val="0"/>
+          <w:numId w:val="1"/>
+        </w:numPr>
+        <w:ind w:firstLineChars="0"/>
+      </w:pPr>
+      <w:hyperlink r:id="rId5" w:history="1">
+        <w:r>
+          <w:rPr>
+            <w:rStyle w:val="Hyperlink"/>
+          </w:rPr>
+          <w:t>https://reactjs.org/</w:t>
+        </w:r>
+      </w:hyperlink>
+    </w:p>
+    <w:p>
+      <w:pPr>
+        <w:pStyle w:val="ListParagraph"/>
+        <w:numPr>
+          <w:ilvl w:val="0"/>
+          <w:numId w:val="1"/>
+        </w:numPr>
+        <w:ind w:firstLineChars="0"/>
+      </w:pPr>
+      <w:hyperlink r:id="rId6" w:history="1">
+        <w:r>
+          <w:rPr>
+            <w:rStyle w:val="Hyperlink"/>
+          </w:rPr>
+          <w:t>https://jestjs.io/</w:t>
+        </w:r>
+      </w:hyperlink>
+    </w:p>
+    <w:p>
+      <w:pPr>
+        <w:pStyle w:val="ListParagraph"/>
+        <w:numPr>
+          <w:ilvl w:val="0"/>
+          <w:numId w:val="1"/>
+        </w:numPr>
+        <w:ind w:firstLineChars="0"/>
+      </w:pPr>
+      <w:r>
+        <w:t>https://testing-library.com/docs/react-testing-library/intro/</w:t>
       </w:r>
     </w:p>
     <w:sectPr>
@@ -1178,7 +1454,7 @@
     <w:lsdException w:name="Unresolved Mention" w:semiHidden="1" w:unhideWhenUsed="1"/>
     <w:lsdException w:name="Smart Link" w:semiHidden="1" w:unhideWhenUsed="1"/>
   </w:latentStyles>
-  <w:style w:type="paragraph" w:default="1" w:styleId="a">
+  <w:style w:type="paragraph" w:default="1" w:styleId="Normal">
     <w:name w:val="Normal"/>
     <w:qFormat/>
     <w:pPr>
@@ -1186,13 +1462,13 @@
       <w:jc w:val="both"/>
     </w:pPr>
   </w:style>
-  <w:style w:type="character" w:default="1" w:styleId="a0">
+  <w:style w:type="character" w:default="1" w:styleId="DefaultParagraphFont">
     <w:name w:val="Default Paragraph Font"/>
     <w:uiPriority w:val="1"/>
     <w:semiHidden/>
     <w:unhideWhenUsed/>
   </w:style>
-  <w:style w:type="table" w:default="1" w:styleId="a1">
+  <w:style w:type="table" w:default="1" w:styleId="TableNormal">
     <w:name w:val="Normal Table"/>
     <w:uiPriority w:val="99"/>
     <w:semiHidden/>
@@ -1207,21 +1483,44 @@
       </w:tblCellMar>
     </w:tblPr>
   </w:style>
-  <w:style w:type="numbering" w:default="1" w:styleId="a2">
+  <w:style w:type="numbering" w:default="1" w:styleId="NoList">
     <w:name w:val="No List"/>
     <w:uiPriority w:val="99"/>
     <w:semiHidden/>
     <w:unhideWhenUsed/>
   </w:style>
-  <w:style w:type="paragraph" w:styleId="a3">
+  <w:style w:type="paragraph" w:styleId="ListParagraph">
     <w:name w:val="List Paragraph"/>
-    <w:basedOn w:val="a"/>
+    <w:basedOn w:val="Normal"/>
     <w:uiPriority w:val="34"/>
     <w:qFormat/>
     <w:rsid w:val="004120A3"/>
     <w:pPr>
       <w:ind w:firstLineChars="200" w:firstLine="420"/>
     </w:pPr>
+  </w:style>
+  <w:style w:type="character" w:styleId="Hyperlink">
+    <w:name w:val="Hyperlink"/>
+    <w:basedOn w:val="DefaultParagraphFont"/>
+    <w:uiPriority w:val="99"/>
+    <w:unhideWhenUsed/>
+    <w:rsid w:val="00916DE9"/>
+    <w:rPr>
+      <w:color w:val="0563C1" w:themeColor="hyperlink"/>
+      <w:u w:val="single"/>
+    </w:rPr>
+  </w:style>
+  <w:style w:type="character" w:styleId="UnresolvedMention">
+    <w:name w:val="Unresolved Mention"/>
+    <w:basedOn w:val="DefaultParagraphFont"/>
+    <w:uiPriority w:val="99"/>
+    <w:semiHidden/>
+    <w:unhideWhenUsed/>
+    <w:rsid w:val="00916DE9"/>
+    <w:rPr>
+      <w:color w:val="605E5C"/>
+      <w:shd w:val="clear" w:color="auto" w:fill="E1DFDD"/>
+    </w:rPr>
   </w:style>
 </w:styles>
 </file>

</xml_diff>

<commit_message>
docs(minutes): update English version and make up
</commit_message>
<xml_diff>
--- a/Final Report/test.docx
+++ b/Final Report/test.docx
@@ -52,6 +52,33 @@
     </w:p>
     <w:p>
       <w:r>
+        <w:t xml:space="preserve">The aim </w:t>
+      </w:r>
+      <w:r>
+        <w:t>for</w:t>
+      </w:r>
+      <w:r>
+        <w:t xml:space="preserve"> testing is </w:t>
+      </w:r>
+      <w:r>
+        <w:t xml:space="preserve">to </w:t>
+      </w:r>
+      <w:r>
+        <w:t xml:space="preserve">program the software as we planned and </w:t>
+      </w:r>
+      <w:r>
+        <w:t>potentially prevent it being broken</w:t>
+      </w:r>
+      <w:r>
+        <w:t>. In general testing is about</w:t>
+      </w:r>
+      <w:r>
+        <w:t xml:space="preserve"> ensuring the quality</w:t>
+      </w:r>
+      <w:r>
+        <w:t xml:space="preserve">. </w:t>
+      </w:r>
+      <w:r>
         <w:t xml:space="preserve">Test-driven development (TDD) is an </w:t>
       </w:r>
       <w:r>
@@ -70,27 +97,64 @@
         <w:t>ies</w:t>
       </w:r>
       <w:r>
-        <w:t xml:space="preserve"> [1]. This approach has been considered as a primary methodology to sure the quality of the software. There are four </w:t>
+        <w:t xml:space="preserve"> [1]. This approach has been considered as </w:t>
+      </w:r>
+      <w:r>
+        <w:t>our</w:t>
+      </w:r>
+      <w:r>
+        <w:t xml:space="preserve"> primary methodology to </w:t>
+      </w:r>
+      <w:r>
+        <w:rPr>
+          <w:rFonts w:hint="eastAsia"/>
+        </w:rPr>
+        <w:t>en</w:t>
+      </w:r>
+      <w:r>
+        <w:t xml:space="preserve">sure the quality of the software. There are four </w:t>
       </w:r>
       <w:r>
         <w:t xml:space="preserve">major </w:t>
       </w:r>
       <w:r>
-        <w:t xml:space="preserve">testing phases in this project, unit testing, integration testing, release testing, and acceptance testing. Unit testing is responsible for individual pieces, ensuring the basic functionality of each component. Integration testing checks whether combinations of components work as expected. Release testing tests most of the possible interactions to ensure the stability of the whole system. </w:t>
-      </w:r>
-      <w:r>
-        <w:t>Acceptance testing checks requirements and specifications by the customer, telling whether the software is accepted.</w:t>
+        <w:t xml:space="preserve">testing phases in this project, unit testing, integration testing, release testing and acceptance testing. Unit testing is responsible for individual pieces, ensuring the basic functionality of each component. Integration testing checks whether combinations of components work as expected. Release testing tests most of the possible interactions to ensure the stability of the whole system. </w:t>
+      </w:r>
+      <w:r>
+        <w:t xml:space="preserve">Acceptance testing checks requirements and specifications by the customer, telling whether the software is accepted. </w:t>
+      </w:r>
+      <w:r>
+        <w:t xml:space="preserve">In addition to </w:t>
+      </w:r>
+      <w:r>
+        <w:t>these testing phases, c</w:t>
+      </w:r>
+      <w:r>
+        <w:t xml:space="preserve">ontinuous integration is applied </w:t>
+      </w:r>
+      <w:r>
+        <w:t xml:space="preserve">through </w:t>
+      </w:r>
+      <w:r>
+        <w:t xml:space="preserve">the whole </w:t>
+      </w:r>
+      <w:r>
+        <w:t xml:space="preserve">process of </w:t>
+      </w:r>
+      <w:r>
+        <w:t xml:space="preserve">development for spotting errors early and improve efficiency. </w:t>
+      </w:r>
+      <w:r>
+        <w:t xml:space="preserve">The following parts will introduce how these testing </w:t>
+      </w:r>
+      <w:r>
+        <w:t>methods were deployed during the development</w:t>
+      </w:r>
+      <w:r>
+        <w:t xml:space="preserve"> and problems we met with respective remarks.</w:t>
       </w:r>
       <w:r>
         <w:t xml:space="preserve"> </w:t>
-      </w:r>
-      <w:proofErr w:type="gramStart"/>
-      <w:r>
-        <w:t>Continuous</w:t>
-      </w:r>
-      <w:proofErr w:type="gramEnd"/>
-      <w:r>
-        <w:t xml:space="preserve"> integration is applied to cover the whole development phase for spotting errors early and improve efficiency. </w:t>
       </w:r>
     </w:p>
     <w:p>
@@ -129,16 +193,16 @@
     </w:p>
     <w:p>
       <w:r>
-        <w:t>Specifically, unit testing in the project works for checking whether a fundamental component contains expected texts, buttons and testing whether functions inside a component run appropriately. Since we use React [2] as the JavaScript library, Jest [3] is the project's primary unit testing tool. React-testing-library [4] is a testing utility that encourages good testing practices and simplifies testing processes such as rendering components and creating snapshots. It is possible to test a combination of several components as well. As fundamental components are already tested, mocking is utilised in testing combinations to avoid repeated tests. Tested basic components and third-party components will be mocked to avoid unnecessary rendering and unexpected errors.</w:t>
-      </w:r>
-    </w:p>
-    <w:p>
-      <w:r>
-        <w:t xml:space="preserve">All of the unit tests were firstly planned by documenting test plans in detail. Any failed case and modification were also recorded in a test log for future bug track convenience. </w:t>
+        <w:t xml:space="preserve">Specifically, unit testing in the project works for checking whether a fundamental component contains expected texts, buttons and testing whether functions inside a component run appropriately. Since we use React [2] as the JavaScript library, Jest [3] is the project's primary unit testing tool. React-testing-library [4] is a testing utility that encourages good testing practices and simplifies testing processes such as rendering components and creating snapshots. It is possible to test a combination of several components as well. As fundamental components are already tested, mocking is utilised in testing combinations to avoid repeated tests. Tested basic components and third-party </w:t>
       </w:r>
       <w:r>
         <w:lastRenderedPageBreak/>
-        <w:t xml:space="preserve">Detailed test plans and logs can be viewed in appendix X. </w:t>
+        <w:t>components will be mocked to avoid unnecessary rendering and unexpected errors.</w:t>
+      </w:r>
+    </w:p>
+    <w:p>
+      <w:r>
+        <w:t xml:space="preserve">All of the unit tests were firstly planned by documenting test plans in detail. Any failed case and modification were also recorded in a test log for future bug track convenience. Detailed test plans and logs can be viewed in appendix X. </w:t>
       </w:r>
     </w:p>
     <w:p>
@@ -192,7 +256,7 @@
                     <pic:cNvPicPr/>
                   </pic:nvPicPr>
                   <pic:blipFill>
-                    <a:blip r:embed="rId5">
+                    <a:blip r:embed="rId7">
                       <a:extLst>
                         <a:ext uri="{28A0092B-C50C-407E-A947-70E740481C1C}">
                           <a14:useLocalDpi xmlns:a14="http://schemas.microsoft.com/office/drawing/2010/main" val="0"/>
@@ -220,11 +284,6 @@
       </w:r>
     </w:p>
     <w:p>
-      <w:pPr>
-        <w:rPr>
-          <w:rFonts w:hint="eastAsia"/>
-        </w:rPr>
-      </w:pPr>
       <w:r>
         <w:t>F</w:t>
       </w:r>
@@ -266,7 +325,11 @@
     </w:p>
     <w:p>
       <w:r>
-        <w:t>Integration testing tests subsystems [1]. In this project, scenes and huge combinations of multiple components are considered subsystems. Their interfaces were tested by jest snapshot, and their interactions were tested manually. Snapshot testing is a helpful tool to ensure a subsystem has not been modified. If any of the elements were changed by accident, the snapshot test would fail by comparing it to the old one. Integration testing was often conducted at the end of a sprint and may expose some bugs related to interaction. This is relatively helpful to check whether a subsystem works as the specification expected.</w:t>
+        <w:t xml:space="preserve">Integration testing tests subsystems [1]. In this project, scenes and huge combinations of multiple components are considered subsystems. Their interfaces were tested by jest snapshot, and their interactions were tested manually. Snapshot testing is a helpful tool to ensure a subsystem has not been modified. If any of the elements were changed by accident, the snapshot test would fail by comparing it to the old one. Integration testing was often conducted at the end of a sprint and may expose some bugs related to interaction. This is relatively helpful to check whether a subsystem works as the </w:t>
+      </w:r>
+      <w:r>
+        <w:lastRenderedPageBreak/>
+        <w:t>specification expected.</w:t>
       </w:r>
     </w:p>
     <w:p>
@@ -276,7 +339,6 @@
     </w:p>
     <w:p>
       <w:r>
-        <w:lastRenderedPageBreak/>
         <w:t>1. Snapshot created and match with old one.</w:t>
       </w:r>
     </w:p>
@@ -366,11 +428,6 @@
       </w:r>
     </w:p>
     <w:p>
-      <w:pPr>
-        <w:rPr>
-          <w:rFonts w:hint="eastAsia"/>
-        </w:rPr>
-      </w:pPr>
       <w:r>
         <w:t>THIS PART IS NOT YET DONE</w:t>
       </w:r>
@@ -397,7 +454,11 @@
     </w:p>
     <w:p>
       <w:r>
-        <w:t>Continuous integration (CI) suggests that all code changes will be processed in the mainline of version control to build and test the software automatically [1]. This approach supports TDD well since each submission will be built and tested on the server, which enforces testing and ensures all the tests pass before coding new features. Since all the tests will be run, it could prevent previous work from being broken from new changes, and bugs could be identified quickly. However, those benefits only work when the team strictly follows the instruction of CI. One issue occurred because the team did not pay much attention to CI after the server had been set up. Build and test failed for many submissions while no one resolved them. This resulted in old bugs not being fixed until the team found a series of errors displayed on the CI server. The difficulty level of fixing bugs increased as well. After discussing utilizing CI, the team agreed to fix presenting problems first, before any new changes. The pass icons on the server also kept the team motivated and increased velocity.</w:t>
+        <w:t xml:space="preserve">Continuous integration (CI) suggests that all code changes will be processed in the mainline of version control to build and test the software automatically [1]. This approach supports TDD well since each submission will be built and tested on the server, which enforces testing and ensures all the tests pass before coding new features. Since all the tests will be run, it could prevent previous work from being broken from new changes, and bugs could be identified quickly. However, those benefits only work when the team strictly follows the instruction of CI. One issue occurred because the team did not pay much attention to CI after the server had been set up. Build and test failed for many submissions while no one resolved them. This resulted in old bugs not being fixed until the team found a series of errors displayed on the CI server. The difficulty level of fixing bugs increased as well. After discussing utilizing CI, the team agreed to fix presenting problems first, before any new changes. The pass icons on the server also kept the team </w:t>
+      </w:r>
+      <w:r>
+        <w:lastRenderedPageBreak/>
+        <w:t>motivated and increased velocity.</w:t>
       </w:r>
     </w:p>
     <w:p/>
@@ -406,7 +467,6 @@
         <w:rPr>
           <w:noProof/>
         </w:rPr>
-        <w:lastRenderedPageBreak/>
         <w:drawing>
           <wp:inline distT="0" distB="0" distL="0" distR="0" wp14:anchorId="6C523F73" wp14:editId="2C695FC1">
             <wp:extent cx="2816352" cy="5000718"/>
@@ -423,7 +483,7 @@
                     <pic:cNvPicPr/>
                   </pic:nvPicPr>
                   <pic:blipFill>
-                    <a:blip r:embed="rId6">
+                    <a:blip r:embed="rId8">
                       <a:extLst>
                         <a:ext uri="{28A0092B-C50C-407E-A947-70E740481C1C}">
                           <a14:useLocalDpi xmlns:a14="http://schemas.microsoft.com/office/drawing/2010/main" val="0"/>
@@ -461,10 +521,7 @@
         <w:t>igure</w:t>
       </w:r>
       <w:r>
-        <w:t xml:space="preserve">. </w:t>
-      </w:r>
-      <w:r>
-        <w:t>Continuous integration</w:t>
+        <w:t>. Continuous integration</w:t>
       </w:r>
     </w:p>
     <w:p/>
@@ -492,7 +549,7 @@
     </w:p>
     <w:p>
       <w:pPr>
-        <w:pStyle w:val="a3"/>
+        <w:pStyle w:val="ListParagraph"/>
         <w:numPr>
           <w:ilvl w:val="0"/>
           <w:numId w:val="1"/>
@@ -505,17 +562,17 @@
     </w:p>
     <w:p>
       <w:pPr>
-        <w:pStyle w:val="a3"/>
+        <w:pStyle w:val="ListParagraph"/>
         <w:numPr>
           <w:ilvl w:val="0"/>
           <w:numId w:val="1"/>
         </w:numPr>
         <w:ind w:firstLineChars="0"/>
       </w:pPr>
-      <w:hyperlink r:id="rId7" w:history="1">
+      <w:hyperlink r:id="rId9" w:history="1">
         <w:r>
           <w:rPr>
-            <w:rStyle w:val="a4"/>
+            <w:rStyle w:val="Hyperlink"/>
           </w:rPr>
           <w:t>https://reactjs.org/</w:t>
         </w:r>
@@ -523,17 +580,17 @@
     </w:p>
     <w:p>
       <w:pPr>
-        <w:pStyle w:val="a3"/>
+        <w:pStyle w:val="ListParagraph"/>
         <w:numPr>
           <w:ilvl w:val="0"/>
           <w:numId w:val="1"/>
         </w:numPr>
         <w:ind w:firstLineChars="0"/>
       </w:pPr>
-      <w:hyperlink r:id="rId8" w:history="1">
+      <w:hyperlink r:id="rId10" w:history="1">
         <w:r>
           <w:rPr>
-            <w:rStyle w:val="a4"/>
+            <w:rStyle w:val="Hyperlink"/>
           </w:rPr>
           <w:t>https://jestjs.io/</w:t>
         </w:r>
@@ -541,7 +598,7 @@
     </w:p>
     <w:p>
       <w:pPr>
-        <w:pStyle w:val="a3"/>
+        <w:pStyle w:val="ListParagraph"/>
         <w:numPr>
           <w:ilvl w:val="0"/>
           <w:numId w:val="1"/>
@@ -560,6 +617,56 @@
     </w:sectPr>
   </w:body>
 </w:document>
+</file>
+
+<file path=word/endnotes.xml><?xml version="1.0" encoding="utf-8"?>
+<w:endnotes xmlns:wpc="http://schemas.microsoft.com/office/word/2010/wordprocessingCanvas" xmlns:cx="http://schemas.microsoft.com/office/drawing/2014/chartex" xmlns:cx1="http://schemas.microsoft.com/office/drawing/2015/9/8/chartex" xmlns:cx2="http://schemas.microsoft.com/office/drawing/2015/10/21/chartex" xmlns:cx3="http://schemas.microsoft.com/office/drawing/2016/5/9/chartex" xmlns:cx4="http://schemas.microsoft.com/office/drawing/2016/5/10/chartex" xmlns:cx5="http://schemas.microsoft.com/office/drawing/2016/5/11/chartex" xmlns:cx6="http://schemas.microsoft.com/office/drawing/2016/5/12/chartex" xmlns:cx7="http://schemas.microsoft.com/office/drawing/2016/5/13/chartex" xmlns:cx8="http://schemas.microsoft.com/office/drawing/2016/5/14/chartex" xmlns:mc="http://schemas.openxmlformats.org/markup-compatibility/2006" xmlns:aink="http://schemas.microsoft.com/office/drawing/2016/ink" xmlns:am3d="http://schemas.microsoft.com/office/drawing/2017/model3d" xmlns:o="urn:schemas-microsoft-com:office:office" xmlns:r="http://schemas.openxmlformats.org/officeDocument/2006/relationships" xmlns:m="http://schemas.openxmlformats.org/officeDocument/2006/math" xmlns:v="urn:schemas-microsoft-com:vml" xmlns:wp14="http://schemas.microsoft.com/office/word/2010/wordprocessingDrawing" xmlns:wp="http://schemas.openxmlformats.org/drawingml/2006/wordprocessingDrawing" xmlns:w10="urn:schemas-microsoft-com:office:word" xmlns:w="http://schemas.openxmlformats.org/wordprocessingml/2006/main" xmlns:w14="http://schemas.microsoft.com/office/word/2010/wordml" xmlns:w15="http://schemas.microsoft.com/office/word/2012/wordml" xmlns:w16cex="http://schemas.microsoft.com/office/word/2018/wordml/cex" xmlns:w16cid="http://schemas.microsoft.com/office/word/2016/wordml/cid" xmlns:w16="http://schemas.microsoft.com/office/word/2018/wordml" xmlns:w16se="http://schemas.microsoft.com/office/word/2015/wordml/symex" xmlns:wpg="http://schemas.microsoft.com/office/word/2010/wordprocessingGroup" xmlns:wpi="http://schemas.microsoft.com/office/word/2010/wordprocessingInk" xmlns:wne="http://schemas.microsoft.com/office/word/2006/wordml" xmlns:wps="http://schemas.microsoft.com/office/word/2010/wordprocessingShape" mc:Ignorable="w14 w15 w16se w16cid w16 w16cex wp14">
+  <w:endnote w:type="separator" w:id="-1">
+    <w:p>
+      <w:pPr>
+        <w:spacing w:after="0" w:line="240" w:lineRule="auto"/>
+      </w:pPr>
+      <w:r>
+        <w:separator/>
+      </w:r>
+    </w:p>
+  </w:endnote>
+  <w:endnote w:type="continuationSeparator" w:id="0">
+    <w:p>
+      <w:pPr>
+        <w:spacing w:after="0" w:line="240" w:lineRule="auto"/>
+      </w:pPr>
+      <w:r>
+        <w:continuationSeparator/>
+      </w:r>
+    </w:p>
+  </w:endnote>
+</w:endnotes>
+</file>
+
+<file path=word/footnotes.xml><?xml version="1.0" encoding="utf-8"?>
+<w:footnotes xmlns:wpc="http://schemas.microsoft.com/office/word/2010/wordprocessingCanvas" xmlns:cx="http://schemas.microsoft.com/office/drawing/2014/chartex" xmlns:cx1="http://schemas.microsoft.com/office/drawing/2015/9/8/chartex" xmlns:cx2="http://schemas.microsoft.com/office/drawing/2015/10/21/chartex" xmlns:cx3="http://schemas.microsoft.com/office/drawing/2016/5/9/chartex" xmlns:cx4="http://schemas.microsoft.com/office/drawing/2016/5/10/chartex" xmlns:cx5="http://schemas.microsoft.com/office/drawing/2016/5/11/chartex" xmlns:cx6="http://schemas.microsoft.com/office/drawing/2016/5/12/chartex" xmlns:cx7="http://schemas.microsoft.com/office/drawing/2016/5/13/chartex" xmlns:cx8="http://schemas.microsoft.com/office/drawing/2016/5/14/chartex" xmlns:mc="http://schemas.openxmlformats.org/markup-compatibility/2006" xmlns:aink="http://schemas.microsoft.com/office/drawing/2016/ink" xmlns:am3d="http://schemas.microsoft.com/office/drawing/2017/model3d" xmlns:o="urn:schemas-microsoft-com:office:office" xmlns:r="http://schemas.openxmlformats.org/officeDocument/2006/relationships" xmlns:m="http://schemas.openxmlformats.org/officeDocument/2006/math" xmlns:v="urn:schemas-microsoft-com:vml" xmlns:wp14="http://schemas.microsoft.com/office/word/2010/wordprocessingDrawing" xmlns:wp="http://schemas.openxmlformats.org/drawingml/2006/wordprocessingDrawing" xmlns:w10="urn:schemas-microsoft-com:office:word" xmlns:w="http://schemas.openxmlformats.org/wordprocessingml/2006/main" xmlns:w14="http://schemas.microsoft.com/office/word/2010/wordml" xmlns:w15="http://schemas.microsoft.com/office/word/2012/wordml" xmlns:w16cex="http://schemas.microsoft.com/office/word/2018/wordml/cex" xmlns:w16cid="http://schemas.microsoft.com/office/word/2016/wordml/cid" xmlns:w16="http://schemas.microsoft.com/office/word/2018/wordml" xmlns:w16se="http://schemas.microsoft.com/office/word/2015/wordml/symex" xmlns:wpg="http://schemas.microsoft.com/office/word/2010/wordprocessingGroup" xmlns:wpi="http://schemas.microsoft.com/office/word/2010/wordprocessingInk" xmlns:wne="http://schemas.microsoft.com/office/word/2006/wordml" xmlns:wps="http://schemas.microsoft.com/office/word/2010/wordprocessingShape" mc:Ignorable="w14 w15 w16se w16cid w16 w16cex wp14">
+  <w:footnote w:type="separator" w:id="-1">
+    <w:p>
+      <w:pPr>
+        <w:spacing w:after="0" w:line="240" w:lineRule="auto"/>
+      </w:pPr>
+      <w:r>
+        <w:separator/>
+      </w:r>
+    </w:p>
+  </w:footnote>
+  <w:footnote w:type="continuationSeparator" w:id="0">
+    <w:p>
+      <w:pPr>
+        <w:spacing w:after="0" w:line="240" w:lineRule="auto"/>
+      </w:pPr>
+      <w:r>
+        <w:continuationSeparator/>
+      </w:r>
+    </w:p>
+  </w:footnote>
+</w:footnotes>
 </file>
 
 <file path=word/numbering.xml><?xml version="1.0" encoding="utf-8"?>
@@ -1054,7 +1161,7 @@
     <w:lsdException w:name="Unresolved Mention" w:semiHidden="1" w:unhideWhenUsed="1"/>
     <w:lsdException w:name="Smart Link" w:semiHidden="1" w:unhideWhenUsed="1"/>
   </w:latentStyles>
-  <w:style w:type="paragraph" w:default="1" w:styleId="a">
+  <w:style w:type="paragraph" w:default="1" w:styleId="Normal">
     <w:name w:val="Normal"/>
     <w:qFormat/>
     <w:pPr>
@@ -1062,13 +1169,13 @@
       <w:jc w:val="both"/>
     </w:pPr>
   </w:style>
-  <w:style w:type="character" w:default="1" w:styleId="a0">
+  <w:style w:type="character" w:default="1" w:styleId="DefaultParagraphFont">
     <w:name w:val="Default Paragraph Font"/>
     <w:uiPriority w:val="1"/>
     <w:semiHidden/>
     <w:unhideWhenUsed/>
   </w:style>
-  <w:style w:type="table" w:default="1" w:styleId="a1">
+  <w:style w:type="table" w:default="1" w:styleId="TableNormal">
     <w:name w:val="Normal Table"/>
     <w:uiPriority w:val="99"/>
     <w:semiHidden/>
@@ -1083,15 +1190,15 @@
       </w:tblCellMar>
     </w:tblPr>
   </w:style>
-  <w:style w:type="numbering" w:default="1" w:styleId="a2">
+  <w:style w:type="numbering" w:default="1" w:styleId="NoList">
     <w:name w:val="No List"/>
     <w:uiPriority w:val="99"/>
     <w:semiHidden/>
     <w:unhideWhenUsed/>
   </w:style>
-  <w:style w:type="paragraph" w:styleId="a3">
+  <w:style w:type="paragraph" w:styleId="ListParagraph">
     <w:name w:val="List Paragraph"/>
-    <w:basedOn w:val="a"/>
+    <w:basedOn w:val="Normal"/>
     <w:uiPriority w:val="34"/>
     <w:qFormat/>
     <w:rsid w:val="004120A3"/>
@@ -1099,9 +1206,9 @@
       <w:ind w:firstLineChars="200" w:firstLine="420"/>
     </w:pPr>
   </w:style>
-  <w:style w:type="character" w:styleId="a4">
+  <w:style w:type="character" w:styleId="Hyperlink">
     <w:name w:val="Hyperlink"/>
-    <w:basedOn w:val="a0"/>
+    <w:basedOn w:val="DefaultParagraphFont"/>
     <w:uiPriority w:val="99"/>
     <w:unhideWhenUsed/>
     <w:rsid w:val="00916DE9"/>
@@ -1110,9 +1217,9 @@
       <w:u w:val="single"/>
     </w:rPr>
   </w:style>
-  <w:style w:type="character" w:styleId="a5">
+  <w:style w:type="character" w:styleId="UnresolvedMention">
     <w:name w:val="Unresolved Mention"/>
-    <w:basedOn w:val="a0"/>
+    <w:basedOn w:val="DefaultParagraphFont"/>
     <w:uiPriority w:val="99"/>
     <w:semiHidden/>
     <w:unhideWhenUsed/>
@@ -1121,6 +1228,50 @@
       <w:color w:val="605E5C"/>
       <w:shd w:val="clear" w:color="auto" w:fill="E1DFDD"/>
     </w:rPr>
+  </w:style>
+  <w:style w:type="paragraph" w:styleId="Header">
+    <w:name w:val="header"/>
+    <w:basedOn w:val="Normal"/>
+    <w:link w:val="HeaderChar"/>
+    <w:uiPriority w:val="99"/>
+    <w:unhideWhenUsed/>
+    <w:rsid w:val="002C3C68"/>
+    <w:pPr>
+      <w:tabs>
+        <w:tab w:val="center" w:pos="4153"/>
+        <w:tab w:val="right" w:pos="8306"/>
+      </w:tabs>
+      <w:spacing w:after="0" w:line="240" w:lineRule="auto"/>
+    </w:pPr>
+  </w:style>
+  <w:style w:type="character" w:customStyle="1" w:styleId="HeaderChar">
+    <w:name w:val="Header Char"/>
+    <w:basedOn w:val="DefaultParagraphFont"/>
+    <w:link w:val="Header"/>
+    <w:uiPriority w:val="99"/>
+    <w:rsid w:val="002C3C68"/>
+  </w:style>
+  <w:style w:type="paragraph" w:styleId="Footer">
+    <w:name w:val="footer"/>
+    <w:basedOn w:val="Normal"/>
+    <w:link w:val="FooterChar"/>
+    <w:uiPriority w:val="99"/>
+    <w:unhideWhenUsed/>
+    <w:rsid w:val="002C3C68"/>
+    <w:pPr>
+      <w:tabs>
+        <w:tab w:val="center" w:pos="4153"/>
+        <w:tab w:val="right" w:pos="8306"/>
+      </w:tabs>
+      <w:spacing w:after="0" w:line="240" w:lineRule="auto"/>
+    </w:pPr>
+  </w:style>
+  <w:style w:type="character" w:customStyle="1" w:styleId="FooterChar">
+    <w:name w:val="Footer Char"/>
+    <w:basedOn w:val="DefaultParagraphFont"/>
+    <w:link w:val="Footer"/>
+    <w:uiPriority w:val="99"/>
+    <w:rsid w:val="002C3C68"/>
   </w:style>
 </w:styles>
 </file>

</xml_diff>